<commit_message>
Small debugs, update V
</commit_message>
<xml_diff>
--- a/mergefield_docs_templates/2024_2025_SEMESTR_1/Zalacznik_V_Oswiadczenie_szkoly.docx
+++ b/mergefield_docs_templates/2024_2025_SEMESTR_1/Zalacznik_V_Oswiadczenie_szkoly.docx
@@ -63,7 +63,6 @@
                 <w:lang w:val="pl-PL" w:eastAsia="pl-PL"/>
               </w:rPr>
             </w:pPr>
-            <w:bookmarkStart w:id="0" w:name="_GoBack" w:colFirst="1" w:colLast="1"/>
           </w:p>
         </w:tc>
       </w:tr>
@@ -664,7 +663,6 @@
           </w:p>
         </w:tc>
       </w:tr>
-      <w:bookmarkEnd w:id="0"/>
     </w:tbl>
     <w:p>
       <w:pPr>
@@ -817,7 +815,7 @@
                 <w:lang w:val="pl-PL" w:eastAsia="pl-PL"/>
               </w:rPr>
             </w:pPr>
-            <w:bookmarkStart w:id="1" w:name="_Hlk111640030"/>
+            <w:bookmarkStart w:id="0" w:name="_Hlk111640030"/>
             <w:r>
               <w:rPr>
                 <w:rFonts w:ascii="Arial" w:eastAsia="Times New Roman" w:hAnsi="Arial" w:cs="Arial"/>
@@ -3403,8 +3401,8 @@
                 <w:lang w:val="pl-PL" w:eastAsia="pl-PL"/>
               </w:rPr>
             </w:pPr>
-            <w:bookmarkStart w:id="2" w:name="_Hlk111639983"/>
-            <w:bookmarkEnd w:id="1"/>
+            <w:bookmarkStart w:id="1" w:name="_Hlk111639983"/>
+            <w:bookmarkEnd w:id="0"/>
           </w:p>
         </w:tc>
         <w:tc>
@@ -4109,7 +4107,7 @@
           <w:gridAfter w:val="4"/>
           <w:wBefore w:w="246" w:type="dxa"/>
           <w:wAfter w:w="130" w:type="dxa"/>
-          <w:trHeight w:hRule="exact" w:val="459"/>
+          <w:trHeight w:hRule="exact" w:val="926"/>
         </w:trPr>
         <w:tc>
           <w:tcPr>
@@ -6992,7 +6990,7 @@
           </w:p>
         </w:tc>
       </w:tr>
-      <w:bookmarkEnd w:id="2"/>
+      <w:bookmarkEnd w:id="1"/>
     </w:tbl>
     <w:p>
       <w:pPr>
@@ -8994,6 +8992,7 @@
                 <w:szCs w:val="24"/>
                 <w:lang w:val="pl-PL" w:eastAsia="pl-PL"/>
               </w:rPr>
+              <w:lastRenderedPageBreak/>
               <w:t>a) Liczba uprawnionych beneficjentów zgodnie z zawartą umową</w:t>
             </w:r>
             <w:r>
@@ -9130,9 +9129,10 @@
           <w:szCs w:val="24"/>
           <w:lang w:val="pl-PL" w:eastAsia="pl-PL"/>
         </w:rPr>
-        <w:lastRenderedPageBreak/>
         <w:t>b) Liczba uczniów biorących udział w programie i częstotliwość udostępniania porcji</w:t>
       </w:r>
+      <w:bookmarkStart w:id="2" w:name="_GoBack"/>
+      <w:bookmarkEnd w:id="2"/>
     </w:p>
     <w:tbl>
       <w:tblPr>
@@ -9886,7 +9886,7 @@
         <w:trPr>
           <w:gridBefore w:val="1"/>
           <w:wBefore w:w="252" w:type="dxa"/>
-          <w:trHeight w:hRule="exact" w:val="459"/>
+          <w:trHeight w:hRule="exact" w:val="888"/>
         </w:trPr>
         <w:tc>
           <w:tcPr>
@@ -16027,7 +16027,7 @@
               <w:sz w:val="18"/>
               <w:szCs w:val="18"/>
             </w:rPr>
-            <w:t>1</w:t>
+            <w:t>2</w:t>
           </w:r>
           <w:r>
             <w:rPr>
@@ -16088,7 +16088,7 @@
               <w:sz w:val="18"/>
               <w:szCs w:val="18"/>
             </w:rPr>
-            <w:t>2</w:t>
+            <w:t>3</w:t>
           </w:r>
           <w:r>
             <w:rPr>
@@ -16143,7 +16143,6 @@
               <w:lang w:val="pl-PL"/>
             </w:rPr>
           </w:pPr>
-          <w:proofErr w:type="spellStart"/>
           <w:r>
             <w:rPr>
               <w:rFonts w:ascii="Arial" w:hAnsi="Arial" w:cs="Arial"/>
@@ -16153,163 +16152,7 @@
               <w:szCs w:val="18"/>
               <w:lang w:val="pl-PL"/>
             </w:rPr>
-            <w:t>Załącznik</w:t>
-          </w:r>
-          <w:proofErr w:type="spellEnd"/>
-          <w:r>
-            <w:rPr>
-              <w:rFonts w:ascii="Arial" w:hAnsi="Arial" w:cs="Arial"/>
-              <w:b/>
-              <w:color w:val="339966"/>
-              <w:sz w:val="18"/>
-              <w:szCs w:val="18"/>
-              <w:lang w:val="pl-PL"/>
-            </w:rPr>
-            <w:t xml:space="preserve"> </w:t>
-          </w:r>
-          <w:proofErr w:type="spellStart"/>
-          <w:r>
-            <w:rPr>
-              <w:rFonts w:ascii="Arial" w:hAnsi="Arial" w:cs="Arial"/>
-              <w:b/>
-              <w:color w:val="339966"/>
-              <w:sz w:val="18"/>
-              <w:szCs w:val="18"/>
-              <w:lang w:val="pl-PL"/>
-            </w:rPr>
-            <w:t>nr</w:t>
-          </w:r>
-          <w:proofErr w:type="spellEnd"/>
-          <w:r>
-            <w:rPr>
-              <w:rFonts w:ascii="Arial" w:hAnsi="Arial" w:cs="Arial"/>
-              <w:b/>
-              <w:color w:val="339966"/>
-              <w:sz w:val="18"/>
-              <w:szCs w:val="18"/>
-              <w:lang w:val="pl-PL"/>
-            </w:rPr>
-            <w:t xml:space="preserve"> V do „</w:t>
-          </w:r>
-          <w:proofErr w:type="spellStart"/>
-          <w:r>
-            <w:rPr>
-              <w:rFonts w:ascii="Arial" w:hAnsi="Arial" w:cs="Arial"/>
-              <w:b/>
-              <w:color w:val="339966"/>
-              <w:sz w:val="18"/>
-              <w:szCs w:val="18"/>
-              <w:lang w:val="pl-PL"/>
-            </w:rPr>
-            <w:t>Warunków</w:t>
-          </w:r>
-          <w:proofErr w:type="spellEnd"/>
-          <w:r>
-            <w:rPr>
-              <w:rFonts w:ascii="Arial" w:hAnsi="Arial" w:cs="Arial"/>
-              <w:b/>
-              <w:color w:val="339966"/>
-              <w:sz w:val="18"/>
-              <w:szCs w:val="18"/>
-              <w:lang w:val="pl-PL"/>
-            </w:rPr>
-            <w:t xml:space="preserve"> </w:t>
-          </w:r>
-          <w:proofErr w:type="spellStart"/>
-          <w:r>
-            <w:rPr>
-              <w:rFonts w:ascii="Arial" w:hAnsi="Arial" w:cs="Arial"/>
-              <w:b/>
-              <w:color w:val="339966"/>
-              <w:sz w:val="18"/>
-              <w:szCs w:val="18"/>
-              <w:lang w:val="pl-PL"/>
-            </w:rPr>
-            <w:t>udziału</w:t>
-          </w:r>
-          <w:proofErr w:type="spellEnd"/>
-          <w:r>
-            <w:rPr>
-              <w:rFonts w:ascii="Arial" w:hAnsi="Arial" w:cs="Arial"/>
-              <w:b/>
-              <w:color w:val="339966"/>
-              <w:sz w:val="18"/>
-              <w:szCs w:val="18"/>
-              <w:lang w:val="pl-PL"/>
-            </w:rPr>
-            <w:t xml:space="preserve"> w „</w:t>
-          </w:r>
-          <w:proofErr w:type="spellStart"/>
-          <w:r>
-            <w:rPr>
-              <w:rFonts w:ascii="Arial" w:hAnsi="Arial" w:cs="Arial"/>
-              <w:b/>
-              <w:color w:val="339966"/>
-              <w:sz w:val="18"/>
-              <w:szCs w:val="18"/>
-              <w:lang w:val="pl-PL"/>
-            </w:rPr>
-            <w:t>Programie</w:t>
-          </w:r>
-          <w:proofErr w:type="spellEnd"/>
-          <w:r>
-            <w:rPr>
-              <w:rFonts w:ascii="Arial" w:hAnsi="Arial" w:cs="Arial"/>
-              <w:b/>
-              <w:color w:val="339966"/>
-              <w:sz w:val="18"/>
-              <w:szCs w:val="18"/>
-              <w:lang w:val="pl-PL"/>
-            </w:rPr>
-            <w:t xml:space="preserve"> </w:t>
-          </w:r>
-          <w:proofErr w:type="spellStart"/>
-          <w:r>
-            <w:rPr>
-              <w:rFonts w:ascii="Arial" w:hAnsi="Arial" w:cs="Arial"/>
-              <w:b/>
-              <w:color w:val="339966"/>
-              <w:sz w:val="18"/>
-              <w:szCs w:val="18"/>
-              <w:lang w:val="pl-PL"/>
-            </w:rPr>
-            <w:t>dla</w:t>
-          </w:r>
-          <w:proofErr w:type="spellEnd"/>
-          <w:r>
-            <w:rPr>
-              <w:rFonts w:ascii="Arial" w:hAnsi="Arial" w:cs="Arial"/>
-              <w:b/>
-              <w:color w:val="339966"/>
-              <w:sz w:val="18"/>
-              <w:szCs w:val="18"/>
-              <w:lang w:val="pl-PL"/>
-            </w:rPr>
-            <w:t xml:space="preserve"> </w:t>
-          </w:r>
-          <w:proofErr w:type="spellStart"/>
-          <w:r>
-            <w:rPr>
-              <w:rFonts w:ascii="Arial" w:hAnsi="Arial" w:cs="Arial"/>
-              <w:b/>
-              <w:color w:val="339966"/>
-              <w:sz w:val="18"/>
-              <w:szCs w:val="18"/>
-              <w:lang w:val="pl-PL"/>
-            </w:rPr>
-            <w:t>szkół</w:t>
-          </w:r>
-          <w:proofErr w:type="spellEnd"/>
-          <w:r>
-            <w:rPr>
-              <w:rFonts w:ascii="Arial" w:hAnsi="Arial" w:cs="Arial"/>
-              <w:b/>
-              <w:color w:val="339966"/>
-              <w:sz w:val="18"/>
-              <w:szCs w:val="18"/>
-              <w:lang w:val="pl-PL"/>
-            </w:rPr>
-            <w:t xml:space="preserve">” </w:t>
+            <w:t xml:space="preserve">Załącznik nr V do „Warunków udziału w „Programie dla szkół” </w:t>
           </w:r>
           <w:r>
             <w:rPr>
@@ -16321,55 +16164,7 @@
               <w:lang w:val="pl-PL"/>
             </w:rPr>
             <w:br/>
-            <w:t xml:space="preserve">w </w:t>
-          </w:r>
-          <w:proofErr w:type="spellStart"/>
-          <w:r>
-            <w:rPr>
-              <w:rFonts w:ascii="Arial" w:hAnsi="Arial" w:cs="Arial"/>
-              <w:b/>
-              <w:color w:val="339966"/>
-              <w:sz w:val="18"/>
-              <w:szCs w:val="18"/>
-              <w:lang w:val="pl-PL"/>
-            </w:rPr>
-            <w:t>roku</w:t>
-          </w:r>
-          <w:proofErr w:type="spellEnd"/>
-          <w:r>
-            <w:rPr>
-              <w:rFonts w:ascii="Arial" w:hAnsi="Arial" w:cs="Arial"/>
-              <w:b/>
-              <w:color w:val="339966"/>
-              <w:sz w:val="18"/>
-              <w:szCs w:val="18"/>
-              <w:lang w:val="pl-PL"/>
-            </w:rPr>
-            <w:t xml:space="preserve"> </w:t>
-          </w:r>
-          <w:proofErr w:type="spellStart"/>
-          <w:r>
-            <w:rPr>
-              <w:rFonts w:ascii="Arial" w:hAnsi="Arial" w:cs="Arial"/>
-              <w:b/>
-              <w:color w:val="339966"/>
-              <w:sz w:val="18"/>
-              <w:szCs w:val="18"/>
-              <w:lang w:val="pl-PL"/>
-            </w:rPr>
-            <w:t>szkolnym</w:t>
-          </w:r>
-          <w:proofErr w:type="spellEnd"/>
-          <w:r>
-            <w:rPr>
-              <w:rFonts w:ascii="Arial" w:hAnsi="Arial" w:cs="Arial"/>
-              <w:b/>
-              <w:color w:val="339966"/>
-              <w:sz w:val="18"/>
-              <w:szCs w:val="18"/>
-              <w:lang w:val="pl-PL"/>
-            </w:rPr>
-            <w:t xml:space="preserve"> 2024/2025</w:t>
+            <w:t>w roku szkolnym 2024/2025</w:t>
           </w:r>
         </w:p>
       </w:tc>

</xml_diff>

<commit_message>
add pyJWT to requirements
</commit_message>
<xml_diff>
--- a/mergefield_docs_templates/2024_2025_SEMESTR_1/Zalacznik_V_Oswiadczenie_szkoly.docx
+++ b/mergefield_docs_templates/2024_2025_SEMESTR_1/Zalacznik_V_Oswiadczenie_szkoly.docx
@@ -4373,6 +4373,8 @@
               </w:rPr>
               <w:fldChar w:fldCharType="end"/>
             </w:r>
+            <w:bookmarkStart w:id="2" w:name="_GoBack"/>
+            <w:bookmarkEnd w:id="2"/>
           </w:p>
         </w:tc>
         <w:tc>
@@ -9131,8 +9133,6 @@
         </w:rPr>
         <w:t>b) Liczba uczniów biorących udział w programie i częstotliwość udostępniania porcji</w:t>
       </w:r>
-      <w:bookmarkStart w:id="2" w:name="_GoBack"/>
-      <w:bookmarkEnd w:id="2"/>
     </w:p>
     <w:tbl>
       <w:tblPr>
@@ -16027,7 +16027,7 @@
               <w:sz w:val="18"/>
               <w:szCs w:val="18"/>
             </w:rPr>
-            <w:t>2</w:t>
+            <w:t>3</w:t>
           </w:r>
           <w:r>
             <w:rPr>

</xml_diff>